<commit_message>
removing warning from React build
</commit_message>
<xml_diff>
--- a/Jammming_Preview Song.docx
+++ b/Jammming_Preview Song.docx
@@ -377,17 +377,7 @@
           <w:sz w:val="28"/>
           <w:szCs w:val="28"/>
         </w:rPr>
-        <w:t>T</w:t>
-      </w:r>
-      <w:r>
-        <w:rPr>
-          <w:rFonts w:ascii="Proxima Nova" w:eastAsia="Proxima Nova" w:hAnsi="Proxima Nova" w:cs="Proxima Nova"/>
-          <w:b/>
-          <w:color w:val="353744"/>
-          <w:sz w:val="28"/>
-          <w:szCs w:val="28"/>
-        </w:rPr>
-        <w:t>ECHNICAL DESIGN</w:t>
+        <w:t>TECHNICAL DESIGN</w:t>
       </w:r>
     </w:p>
     <w:p>
@@ -405,7 +395,7 @@
         </w:rPr>
         <w:t>Using the Spotify Web API ‘Get Track’ docs (</w:t>
       </w:r>
-      <w:hyperlink r:id="rId5" w:history="1">
+      <w:hyperlink r:id="rId5" w:anchor="/operations/get-track" w:history="1">
         <w:r>
           <w:rPr>
             <w:rStyle w:val="Hyperlink"/>
@@ -541,41 +531,124 @@
           <w:iCs/>
           <w:color w:val="353744"/>
         </w:rPr>
-        <w:t>T</w:t>
-      </w:r>
-      <w:r>
-        <w:rPr>
-          <w:rFonts w:ascii="Proxima Nova" w:eastAsia="Proxima Nova" w:hAnsi="Proxima Nova" w:cs="Proxima Nova"/>
-          <w:i/>
-          <w:iCs/>
-          <w:color w:val="353744"/>
-        </w:rPr>
-        <w:t>1</w:t>
-      </w:r>
-      <w:r>
-        <w:rPr>
-          <w:rFonts w:ascii="Proxima Nova" w:eastAsia="Proxima Nova" w:hAnsi="Proxima Nova" w:cs="Proxima Nova"/>
-          <w:i/>
-          <w:iCs/>
-          <w:color w:val="353744"/>
-        </w:rPr>
-        <w:t xml:space="preserve">his section should lay out all of the information needed to implement this feature. In the context of React, </w:t>
-      </w:r>
-      <w:r>
-        <w:rPr>
-          <w:rFonts w:ascii="Proxima Nova" w:eastAsia="Proxima Nova" w:hAnsi="Proxima Nova" w:cs="Proxima Nova"/>
-          <w:i/>
-          <w:iCs/>
-          <w:color w:val="353744"/>
-        </w:rPr>
-        <w:t xml:space="preserve">this could include new components and their functionality, existing component updates, how to address edge cases, and any other information an engineer would need before implementing this feature. </w:t>
-      </w:r>
-    </w:p>
-    <w:p>
-      <w:pPr>
+        <w:t>What needs to happen:</w:t>
+      </w:r>
+    </w:p>
+    <w:p>
+      <w:pPr>
+        <w:pStyle w:val="ListParagraph"/>
+        <w:numPr>
+          <w:ilvl w:val="0"/>
+          <w:numId w:val="2"/>
+        </w:numPr>
         <w:spacing w:before="200" w:line="312" w:lineRule="auto"/>
         <w:rPr>
           <w:rFonts w:ascii="Proxima Nova" w:eastAsia="Proxima Nova" w:hAnsi="Proxima Nova" w:cs="Proxima Nova"/>
+          <w:i/>
+          <w:iCs/>
+          <w:color w:val="353744"/>
+        </w:rPr>
+      </w:pPr>
+      <w:r>
+        <w:rPr>
+          <w:rFonts w:ascii="Proxima Nova" w:eastAsia="Proxima Nova" w:hAnsi="Proxima Nova" w:cs="Proxima Nova"/>
+          <w:i/>
+          <w:iCs/>
+          <w:color w:val="353744"/>
+        </w:rPr>
+        <w:t xml:space="preserve">The </w:t>
+      </w:r>
+      <w:proofErr w:type="spellStart"/>
+      <w:r>
+        <w:rPr>
+          <w:rFonts w:ascii="Proxima Nova" w:eastAsia="Proxima Nova" w:hAnsi="Proxima Nova" w:cs="Proxima Nova"/>
+          <w:i/>
+          <w:iCs/>
+          <w:color w:val="353744"/>
+        </w:rPr>
+        <w:t>preview_url</w:t>
+      </w:r>
+      <w:proofErr w:type="spellEnd"/>
+      <w:r>
+        <w:rPr>
+          <w:rFonts w:ascii="Proxima Nova" w:eastAsia="Proxima Nova" w:hAnsi="Proxima Nova" w:cs="Proxima Nova"/>
+          <w:i/>
+          <w:iCs/>
+          <w:color w:val="353744"/>
+        </w:rPr>
+        <w:t xml:space="preserve"> needs to be obtained from the </w:t>
+      </w:r>
+      <w:proofErr w:type="spellStart"/>
+      <w:r>
+        <w:rPr>
+          <w:rFonts w:ascii="Proxima Nova" w:eastAsia="Proxima Nova" w:hAnsi="Proxima Nova" w:cs="Proxima Nova"/>
+          <w:i/>
+          <w:iCs/>
+          <w:color w:val="353744"/>
+        </w:rPr>
+        <w:t>SpotifyAPI</w:t>
+      </w:r>
+      <w:proofErr w:type="spellEnd"/>
+      <w:r>
+        <w:rPr>
+          <w:rFonts w:ascii="Proxima Nova" w:eastAsia="Proxima Nova" w:hAnsi="Proxima Nova" w:cs="Proxima Nova"/>
+          <w:i/>
+          <w:iCs/>
+          <w:color w:val="353744"/>
+        </w:rPr>
+        <w:t xml:space="preserve"> ‘get-track’</w:t>
+      </w:r>
+    </w:p>
+    <w:p>
+      <w:pPr>
+        <w:pStyle w:val="ListParagraph"/>
+        <w:numPr>
+          <w:ilvl w:val="0"/>
+          <w:numId w:val="2"/>
+        </w:numPr>
+        <w:spacing w:before="200" w:line="312" w:lineRule="auto"/>
+        <w:rPr>
+          <w:rFonts w:ascii="Proxima Nova" w:eastAsia="Proxima Nova" w:hAnsi="Proxima Nova" w:cs="Proxima Nova"/>
+          <w:i/>
+          <w:iCs/>
+          <w:color w:val="353744"/>
+        </w:rPr>
+      </w:pPr>
+      <w:r>
+        <w:rPr>
+          <w:rFonts w:ascii="Proxima Nova" w:eastAsia="Proxima Nova" w:hAnsi="Proxima Nova" w:cs="Proxima Nova"/>
+          <w:i/>
+          <w:iCs/>
+          <w:color w:val="353744"/>
+        </w:rPr>
+        <w:t xml:space="preserve">A ‘preview’ object needs to be added to the “search” method in the Spotify.js and this should pull through the </w:t>
+      </w:r>
+      <w:proofErr w:type="spellStart"/>
+      <w:r>
+        <w:rPr>
+          <w:rFonts w:ascii="Proxima Nova" w:eastAsia="Proxima Nova" w:hAnsi="Proxima Nova" w:cs="Proxima Nova"/>
+          <w:b/>
+          <w:bCs/>
+          <w:i/>
+          <w:iCs/>
+          <w:color w:val="353744"/>
+        </w:rPr>
+        <w:t>preview_url</w:t>
+      </w:r>
+      <w:proofErr w:type="spellEnd"/>
+    </w:p>
+    <w:p>
+      <w:pPr>
+        <w:pStyle w:val="ListParagraph"/>
+        <w:numPr>
+          <w:ilvl w:val="0"/>
+          <w:numId w:val="2"/>
+        </w:numPr>
+        <w:spacing w:before="200" w:line="312" w:lineRule="auto"/>
+        <w:rPr>
+          <w:rFonts w:ascii="Proxima Nova" w:eastAsia="Proxima Nova" w:hAnsi="Proxima Nova" w:cs="Proxima Nova"/>
+          <w:i/>
+          <w:iCs/>
           <w:color w:val="353744"/>
         </w:rPr>
       </w:pPr>
@@ -587,16 +660,191 @@
           <w:color w:val="353744"/>
         </w:rPr>
         <w:lastRenderedPageBreak/>
-        <w:t>For front-end changes, this section will often include des</w:t>
-      </w:r>
-      <w:r>
-        <w:rPr>
-          <w:rFonts w:ascii="Proxima Nova" w:eastAsia="Proxima Nova" w:hAnsi="Proxima Nova" w:cs="Proxima Nova"/>
-          <w:i/>
-          <w:iCs/>
-          <w:color w:val="353744"/>
-        </w:rPr>
-        <w:t>ign mocks or wireframes to specify how the design of the application needs to be updated.</w:t>
+        <w:t>This needs to then be implemented in the ‘Tracks.js’ file with a ‘preview’ method</w:t>
+      </w:r>
+    </w:p>
+    <w:p>
+      <w:pPr>
+        <w:pStyle w:val="ListParagraph"/>
+        <w:numPr>
+          <w:ilvl w:val="0"/>
+          <w:numId w:val="2"/>
+        </w:numPr>
+        <w:spacing w:before="200" w:line="312" w:lineRule="auto"/>
+        <w:rPr>
+          <w:rFonts w:ascii="Proxima Nova" w:eastAsia="Proxima Nova" w:hAnsi="Proxima Nova" w:cs="Proxima Nova"/>
+          <w:i/>
+          <w:iCs/>
+          <w:color w:val="353744"/>
+        </w:rPr>
+      </w:pPr>
+      <w:r>
+        <w:rPr>
+          <w:rFonts w:ascii="Proxima Nova" w:eastAsia="Proxima Nova" w:hAnsi="Proxima Nova" w:cs="Proxima Nova"/>
+          <w:i/>
+          <w:iCs/>
+          <w:color w:val="353744"/>
+        </w:rPr>
+        <w:t>Create a ‘PLAY’ button, that if clicked, turns into ‘PAUSE’ or ‘STOP’ in Tracks.js</w:t>
+      </w:r>
+    </w:p>
+    <w:p>
+      <w:pPr>
+        <w:pStyle w:val="ListParagraph"/>
+        <w:numPr>
+          <w:ilvl w:val="0"/>
+          <w:numId w:val="2"/>
+        </w:numPr>
+        <w:spacing w:before="200" w:line="312" w:lineRule="auto"/>
+        <w:rPr>
+          <w:rFonts w:ascii="Proxima Nova" w:eastAsia="Proxima Nova" w:hAnsi="Proxima Nova" w:cs="Proxima Nova"/>
+          <w:i/>
+          <w:iCs/>
+          <w:color w:val="353744"/>
+        </w:rPr>
+      </w:pPr>
+      <w:r>
+        <w:rPr>
+          <w:rFonts w:ascii="Proxima Nova" w:eastAsia="Proxima Nova" w:hAnsi="Proxima Nova" w:cs="Proxima Nova"/>
+          <w:i/>
+          <w:iCs/>
+          <w:color w:val="353744"/>
+        </w:rPr>
+        <w:t>Add an ‘</w:t>
+      </w:r>
+      <w:proofErr w:type="spellStart"/>
+      <w:r>
+        <w:rPr>
+          <w:rFonts w:ascii="Proxima Nova" w:eastAsia="Proxima Nova" w:hAnsi="Proxima Nova" w:cs="Proxima Nova"/>
+          <w:i/>
+          <w:iCs/>
+          <w:color w:val="353744"/>
+        </w:rPr>
+        <w:t>onClick</w:t>
+      </w:r>
+      <w:proofErr w:type="spellEnd"/>
+      <w:r>
+        <w:rPr>
+          <w:rFonts w:ascii="Proxima Nova" w:eastAsia="Proxima Nova" w:hAnsi="Proxima Nova" w:cs="Proxima Nova"/>
+          <w:i/>
+          <w:iCs/>
+          <w:color w:val="353744"/>
+        </w:rPr>
+        <w:t>’ attribute with props of ‘preview’ in Tracks.js</w:t>
+      </w:r>
+      <w:r>
+        <w:rPr>
+          <w:rFonts w:ascii="Proxima Nova" w:eastAsia="Proxima Nova" w:hAnsi="Proxima Nova" w:cs="Proxima Nova"/>
+          <w:i/>
+          <w:iCs/>
+          <w:color w:val="353744"/>
+        </w:rPr>
+        <w:t xml:space="preserve"> – this should play the </w:t>
+      </w:r>
+      <w:proofErr w:type="spellStart"/>
+      <w:r>
+        <w:rPr>
+          <w:rFonts w:ascii="Proxima Nova" w:eastAsia="Proxima Nova" w:hAnsi="Proxima Nova" w:cs="Proxima Nova"/>
+          <w:b/>
+          <w:bCs/>
+          <w:i/>
+          <w:iCs/>
+          <w:color w:val="353744"/>
+        </w:rPr>
+        <w:t>preview_url</w:t>
+      </w:r>
+      <w:proofErr w:type="spellEnd"/>
+    </w:p>
+    <w:p>
+      <w:pPr>
+        <w:pStyle w:val="ListParagraph"/>
+        <w:numPr>
+          <w:ilvl w:val="0"/>
+          <w:numId w:val="2"/>
+        </w:numPr>
+        <w:spacing w:before="200" w:line="312" w:lineRule="auto"/>
+        <w:rPr>
+          <w:rFonts w:ascii="Proxima Nova" w:eastAsia="Proxima Nova" w:hAnsi="Proxima Nova" w:cs="Proxima Nova"/>
+          <w:i/>
+          <w:iCs/>
+          <w:color w:val="353744"/>
+        </w:rPr>
+      </w:pPr>
+      <w:r>
+        <w:rPr>
+          <w:rFonts w:ascii="Proxima Nova" w:eastAsia="Proxima Nova" w:hAnsi="Proxima Nova" w:cs="Proxima Nova"/>
+          <w:i/>
+          <w:iCs/>
+          <w:color w:val="353744"/>
+        </w:rPr>
+        <w:t>Add preview to Tracklist.js with ‘preview’={</w:t>
+      </w:r>
+      <w:proofErr w:type="spellStart"/>
+      <w:proofErr w:type="gramStart"/>
+      <w:r>
+        <w:rPr>
+          <w:rFonts w:ascii="Proxima Nova" w:eastAsia="Proxima Nova" w:hAnsi="Proxima Nova" w:cs="Proxima Nova"/>
+          <w:i/>
+          <w:iCs/>
+          <w:color w:val="353744"/>
+        </w:rPr>
+        <w:t>this.preview</w:t>
+      </w:r>
+      <w:proofErr w:type="spellEnd"/>
+      <w:proofErr w:type="gramEnd"/>
+      <w:r>
+        <w:rPr>
+          <w:rFonts w:ascii="Proxima Nova" w:eastAsia="Proxima Nova" w:hAnsi="Proxima Nova" w:cs="Proxima Nova"/>
+          <w:i/>
+          <w:iCs/>
+          <w:color w:val="353744"/>
+        </w:rPr>
+        <w:t>}</w:t>
+      </w:r>
+    </w:p>
+    <w:p>
+      <w:pPr>
+        <w:pStyle w:val="ListParagraph"/>
+        <w:numPr>
+          <w:ilvl w:val="0"/>
+          <w:numId w:val="2"/>
+        </w:numPr>
+        <w:spacing w:before="200" w:line="312" w:lineRule="auto"/>
+        <w:rPr>
+          <w:rFonts w:ascii="Proxima Nova" w:eastAsia="Proxima Nova" w:hAnsi="Proxima Nova" w:cs="Proxima Nova"/>
+          <w:i/>
+          <w:iCs/>
+          <w:color w:val="353744"/>
+        </w:rPr>
+      </w:pPr>
+    </w:p>
+    <w:p>
+      <w:pPr>
+        <w:spacing w:before="200" w:line="312" w:lineRule="auto"/>
+        <w:rPr>
+          <w:rFonts w:ascii="Proxima Nova" w:eastAsia="Proxima Nova" w:hAnsi="Proxima Nova" w:cs="Proxima Nova"/>
+          <w:i/>
+          <w:iCs/>
+          <w:color w:val="353744"/>
+        </w:rPr>
+      </w:pPr>
+    </w:p>
+    <w:p>
+      <w:pPr>
+        <w:spacing w:before="200" w:line="312" w:lineRule="auto"/>
+        <w:rPr>
+          <w:rFonts w:ascii="Proxima Nova" w:eastAsia="Proxima Nova" w:hAnsi="Proxima Nova" w:cs="Proxima Nova"/>
+          <w:color w:val="353744"/>
+        </w:rPr>
+      </w:pPr>
+      <w:r>
+        <w:rPr>
+          <w:rFonts w:ascii="Proxima Nova" w:eastAsia="Proxima Nova" w:hAnsi="Proxima Nova" w:cs="Proxima Nova"/>
+          <w:i/>
+          <w:iCs/>
+          <w:color w:val="353744"/>
+        </w:rPr>
+        <w:t>For front-end changes, this section will often include design mocks or wireframes to specify how the design of the application needs to be updated.</w:t>
       </w:r>
     </w:p>
     <w:p>
@@ -635,26 +883,13 @@
           <w:rFonts w:ascii="Proxima Nova" w:eastAsia="Proxima Nova" w:hAnsi="Proxima Nova" w:cs="Proxima Nova"/>
           <w:color w:val="353744"/>
         </w:rPr>
-        <w:t>This section is used to lay out alternative solutions and their respective drawbacks, as well as potential drawbacks to the proposed solution above. This is u</w:t>
-      </w:r>
-      <w:r>
-        <w:rPr>
-          <w:rFonts w:ascii="Proxima Nova" w:eastAsia="Proxima Nova" w:hAnsi="Proxima Nova" w:cs="Proxima Nova"/>
-          <w:color w:val="353744"/>
-        </w:rPr>
-        <w:t>sed to make it clear why the technical implementation detailed previously was chosen instead of alternatives. It additionally allows stakeholders or other developers to consider those drawbacks and choose one of the alternate sol</w:t>
-      </w:r>
-      <w:r>
-        <w:rPr>
-          <w:rFonts w:ascii="Proxima Nova" w:eastAsia="Proxima Nova" w:hAnsi="Proxima Nova" w:cs="Proxima Nova"/>
-        </w:rPr>
-        <w:t>utions if they prefer it. T</w:t>
-      </w:r>
-      <w:r>
-        <w:rPr>
-          <w:rFonts w:ascii="Proxima Nova" w:eastAsia="Proxima Nova" w:hAnsi="Proxima Nova" w:cs="Proxima Nova"/>
-        </w:rPr>
-        <w:t>his may occur if they feel the benefits or drawbacks of that solution are more desirable than the current solution, or if they can identify other benefits and drawbacks not currently listed.</w:t>
+        <w:t>This section is used to lay out alternative solutions and their respective drawbacks, as well as potential drawbacks to the proposed solution above. This is used to make it clear why the technical implementation detailed previously was chosen instead of alternatives. It additionally allows stakeholders or other developers to consider those drawbacks and choose one of the alternate sol</w:t>
+      </w:r>
+      <w:r>
+        <w:rPr>
+          <w:rFonts w:ascii="Proxima Nova" w:eastAsia="Proxima Nova" w:hAnsi="Proxima Nova" w:cs="Proxima Nova"/>
+        </w:rPr>
+        <w:t>utions if they prefer it. This may occur if they feel the benefits or drawbacks of that solution are more desirable than the current solution, or if they can identify other benefits and drawbacks not currently listed.</w:t>
       </w:r>
     </w:p>
     <w:sectPr>
@@ -670,6 +905,95 @@
 <file path=word/numbering.xml><?xml version="1.0" encoding="utf-8"?>
 <w:numbering xmlns:wpc="http://schemas.microsoft.com/office/word/2010/wordprocessingCanvas" xmlns:cx="http://schemas.microsoft.com/office/drawing/2014/chartex" xmlns:cx1="http://schemas.microsoft.com/office/drawing/2015/9/8/chartex" xmlns:cx2="http://schemas.microsoft.com/office/drawing/2015/10/21/chartex" xmlns:cx3="http://schemas.microsoft.com/office/drawing/2016/5/9/chartex" xmlns:cx4="http://schemas.microsoft.com/office/drawing/2016/5/10/chartex" xmlns:cx5="http://schemas.microsoft.com/office/drawing/2016/5/11/chartex" xmlns:cx6="http://schemas.microsoft.com/office/drawing/2016/5/12/chartex" xmlns:cx7="http://schemas.microsoft.com/office/drawing/2016/5/13/chartex" xmlns:cx8="http://schemas.microsoft.com/office/drawing/2016/5/14/chartex" xmlns:mc="http://schemas.openxmlformats.org/markup-compatibility/2006" xmlns:aink="http://schemas.microsoft.com/office/drawing/2016/ink" xmlns:am3d="http://schemas.microsoft.com/office/drawing/2017/model3d" xmlns:o="urn:schemas-microsoft-com:office:office" xmlns:r="http://schemas.openxmlformats.org/officeDocument/2006/relationships" xmlns:m="http://schemas.openxmlformats.org/officeDocument/2006/math" xmlns:v="urn:schemas-microsoft-com:vml" xmlns:wp14="http://schemas.microsoft.com/office/word/2010/wordprocessingDrawing" xmlns:wp="http://schemas.openxmlformats.org/drawingml/2006/wordprocessingDrawing" xmlns:w10="urn:schemas-microsoft-com:office:word" xmlns:w="http://schemas.openxmlformats.org/wordprocessingml/2006/main" xmlns:w14="http://schemas.microsoft.com/office/word/2010/wordml" xmlns:w15="http://schemas.microsoft.com/office/word/2012/wordml" xmlns:w16cex="http://schemas.microsoft.com/office/word/2018/wordml/cex" xmlns:w16cid="http://schemas.microsoft.com/office/word/2016/wordml/cid" xmlns:w16="http://schemas.microsoft.com/office/word/2018/wordml" xmlns:w16sdtdh="http://schemas.microsoft.com/office/word/2020/wordml/sdtdatahash" xmlns:w16se="http://schemas.microsoft.com/office/word/2015/wordml/symex" xmlns:wpg="http://schemas.microsoft.com/office/word/2010/wordprocessingGroup" xmlns:wpi="http://schemas.microsoft.com/office/word/2010/wordprocessingInk" xmlns:wne="http://schemas.microsoft.com/office/word/2006/wordml" xmlns:wps="http://schemas.microsoft.com/office/word/2010/wordprocessingShape" mc:Ignorable="w14 w15 w16se w16cid w16 w16cex w16sdtdh wp14">
   <w:abstractNum w:abstractNumId="0" w15:restartNumberingAfterBreak="0">
+    <w:nsid w:val="0AA9291A"/>
+    <w:multiLevelType w:val="hybridMultilevel"/>
+    <w:tmpl w:val="E570AD60"/>
+    <w:lvl w:ilvl="0" w:tplc="34C4B9EA">
+      <w:start w:val="1"/>
+      <w:numFmt w:val="decimal"/>
+      <w:lvlText w:val="%1."/>
+      <w:lvlJc w:val="left"/>
+      <w:pPr>
+        <w:ind w:left="720" w:hanging="360"/>
+      </w:pPr>
+      <w:rPr>
+        <w:rFonts w:hint="default"/>
+      </w:rPr>
+    </w:lvl>
+    <w:lvl w:ilvl="1" w:tplc="08090019" w:tentative="1">
+      <w:start w:val="1"/>
+      <w:numFmt w:val="lowerLetter"/>
+      <w:lvlText w:val="%2."/>
+      <w:lvlJc w:val="left"/>
+      <w:pPr>
+        <w:ind w:left="1440" w:hanging="360"/>
+      </w:pPr>
+    </w:lvl>
+    <w:lvl w:ilvl="2" w:tplc="0809001B" w:tentative="1">
+      <w:start w:val="1"/>
+      <w:numFmt w:val="lowerRoman"/>
+      <w:lvlText w:val="%3."/>
+      <w:lvlJc w:val="right"/>
+      <w:pPr>
+        <w:ind w:left="2160" w:hanging="180"/>
+      </w:pPr>
+    </w:lvl>
+    <w:lvl w:ilvl="3" w:tplc="0809000F" w:tentative="1">
+      <w:start w:val="1"/>
+      <w:numFmt w:val="decimal"/>
+      <w:lvlText w:val="%4."/>
+      <w:lvlJc w:val="left"/>
+      <w:pPr>
+        <w:ind w:left="2880" w:hanging="360"/>
+      </w:pPr>
+    </w:lvl>
+    <w:lvl w:ilvl="4" w:tplc="08090019" w:tentative="1">
+      <w:start w:val="1"/>
+      <w:numFmt w:val="lowerLetter"/>
+      <w:lvlText w:val="%5."/>
+      <w:lvlJc w:val="left"/>
+      <w:pPr>
+        <w:ind w:left="3600" w:hanging="360"/>
+      </w:pPr>
+    </w:lvl>
+    <w:lvl w:ilvl="5" w:tplc="0809001B" w:tentative="1">
+      <w:start w:val="1"/>
+      <w:numFmt w:val="lowerRoman"/>
+      <w:lvlText w:val="%6."/>
+      <w:lvlJc w:val="right"/>
+      <w:pPr>
+        <w:ind w:left="4320" w:hanging="180"/>
+      </w:pPr>
+    </w:lvl>
+    <w:lvl w:ilvl="6" w:tplc="0809000F" w:tentative="1">
+      <w:start w:val="1"/>
+      <w:numFmt w:val="decimal"/>
+      <w:lvlText w:val="%7."/>
+      <w:lvlJc w:val="left"/>
+      <w:pPr>
+        <w:ind w:left="5040" w:hanging="360"/>
+      </w:pPr>
+    </w:lvl>
+    <w:lvl w:ilvl="7" w:tplc="08090019" w:tentative="1">
+      <w:start w:val="1"/>
+      <w:numFmt w:val="lowerLetter"/>
+      <w:lvlText w:val="%8."/>
+      <w:lvlJc w:val="left"/>
+      <w:pPr>
+        <w:ind w:left="5760" w:hanging="360"/>
+      </w:pPr>
+    </w:lvl>
+    <w:lvl w:ilvl="8" w:tplc="0809001B" w:tentative="1">
+      <w:start w:val="1"/>
+      <w:numFmt w:val="lowerRoman"/>
+      <w:lvlText w:val="%9."/>
+      <w:lvlJc w:val="right"/>
+      <w:pPr>
+        <w:ind w:left="6480" w:hanging="180"/>
+      </w:pPr>
+    </w:lvl>
+  </w:abstractNum>
+  <w:abstractNum w:abstractNumId="1" w15:restartNumberingAfterBreak="0">
     <w:nsid w:val="30014908"/>
     <w:multiLevelType w:val="hybridMultilevel"/>
     <w:tmpl w:val="E906466A"/>
@@ -783,6 +1107,9 @@
     </w:lvl>
   </w:abstractNum>
   <w:num w:numId="1" w16cid:durableId="840044885">
+    <w:abstractNumId w:val="1"/>
+  </w:num>
+  <w:num w:numId="2" w16cid:durableId="1060978729">
     <w:abstractNumId w:val="0"/>
   </w:num>
 </w:numbering>

</xml_diff>